<commit_message>
La Diplona sdelana AAAAAAAAA
</commit_message>
<xml_diff>
--- a/docs/Задание.docx
+++ b/docs/Задание.docx
@@ -259,7 +259,7 @@
     <w:p>
       <w:r>
         <w:pict w14:anchorId="58DE77BE">
-          <v:rect id="_x0000_i1043" style="width:0;height:1.5pt" o:hralign="center" o:hrstd="t" o:hr="t" fillcolor="#a0a0a0" stroked="f"/>
+          <v:rect id="_x0000_i1025" style="width:0;height:1.5pt" o:hralign="center" o:hrstd="t" o:hr="t" fillcolor="#a0a0a0" stroked="f"/>
         </w:pict>
       </w:r>
     </w:p>
@@ -428,7 +428,7 @@
     <w:p>
       <w:r>
         <w:pict w14:anchorId="69A4A41D">
-          <v:rect id="_x0000_i1044" style="width:0;height:1.5pt" o:hralign="center" o:hrstd="t" o:hr="t" fillcolor="#a0a0a0" stroked="f"/>
+          <v:rect id="_x0000_i1026" style="width:0;height:1.5pt" o:hralign="center" o:hrstd="t" o:hr="t" fillcolor="#a0a0a0" stroked="f"/>
         </w:pict>
       </w:r>
     </w:p>
@@ -640,7 +640,7 @@
     <w:p>
       <w:r>
         <w:pict w14:anchorId="6C38E28B">
-          <v:rect id="_x0000_i1045" style="width:0;height:1.5pt" o:hralign="center" o:hrstd="t" o:hr="t" fillcolor="#a0a0a0" stroked="f"/>
+          <v:rect id="_x0000_i1027" style="width:0;height:1.5pt" o:hralign="center" o:hrstd="t" o:hr="t" fillcolor="#a0a0a0" stroked="f"/>
         </w:pict>
       </w:r>
     </w:p>
@@ -727,10 +727,7 @@
         </w:numPr>
       </w:pPr>
       <w:r>
-        <w:rPr>
-          <w:rStyle w:val="fadeinm1hgl8"/>
-        </w:rPr>
-        <w:t>Проведение сетевой сессии в игре «Боярский турнир»</w:t>
+        <w:t>Методика сбора данных</w:t>
       </w:r>
     </w:p>
     <w:p>
@@ -742,69 +739,11 @@
         </w:numPr>
       </w:pPr>
       <w:r>
-        <w:rPr>
-          <w:rStyle w:val="fadeinm1hgl8"/>
-        </w:rPr>
-        <w:t xml:space="preserve">Сбор и анализ трафика с помощью </w:t>
-      </w:r>
-      <w:proofErr w:type="spellStart"/>
-      <w:r>
-        <w:rPr>
-          <w:rStyle w:val="fadeinm1hgl8"/>
-        </w:rPr>
-        <w:t>Wireshark</w:t>
-      </w:r>
-      <w:proofErr w:type="spellEnd"/>
-      <w:r>
-        <w:rPr>
-          <w:rStyle w:val="fadeinm1hgl8"/>
-        </w:rPr>
-        <w:t>:</w:t>
-      </w:r>
-    </w:p>
-    <w:p>
-      <w:pPr>
-        <w:pStyle w:val="a8"/>
-        <w:numPr>
-          <w:ilvl w:val="1"/>
-          <w:numId w:val="5"/>
-        </w:numPr>
-      </w:pPr>
-      <w:r>
-        <w:rPr>
-          <w:rStyle w:val="fadeinm1hgl8"/>
-        </w:rPr>
-        <w:t>Объем трафика</w:t>
-      </w:r>
-    </w:p>
-    <w:p>
-      <w:pPr>
-        <w:pStyle w:val="a8"/>
-        <w:numPr>
-          <w:ilvl w:val="1"/>
-          <w:numId w:val="5"/>
-        </w:numPr>
-      </w:pPr>
-      <w:r>
-        <w:rPr>
-          <w:rStyle w:val="fadeinm1hgl8"/>
-        </w:rPr>
-        <w:t>Задержки</w:t>
-      </w:r>
-    </w:p>
-    <w:p>
-      <w:pPr>
-        <w:pStyle w:val="a8"/>
-        <w:numPr>
-          <w:ilvl w:val="1"/>
-          <w:numId w:val="5"/>
-        </w:numPr>
-      </w:pPr>
-      <w:r>
-        <w:rPr>
-          <w:rStyle w:val="fadeinm1hgl8"/>
-        </w:rPr>
-        <w:t>Частота сообщений</w:t>
+        <w:t xml:space="preserve">Перечень оцениваемых </w:t>
+      </w:r>
+      <w:proofErr w:type="spellStart"/>
+      <w:r>
+        <w:t>характеристик</w:t>
       </w:r>
     </w:p>
     <w:p>
@@ -815,40 +754,15 @@
           <w:numId w:val="5"/>
         </w:numPr>
       </w:pPr>
-      <w:r>
-        <w:rPr>
-          <w:rStyle w:val="fadeinm1hgl8"/>
-        </w:rPr>
-        <w:t xml:space="preserve">Сравнение с </w:t>
-      </w:r>
-      <w:proofErr w:type="spellStart"/>
-      <w:r>
-        <w:rPr>
-          <w:rStyle w:val="fadeinm1hgl8"/>
-        </w:rPr>
-        <w:t>Clash</w:t>
-      </w:r>
-      <w:proofErr w:type="spellEnd"/>
-      <w:r>
-        <w:rPr>
-          <w:rStyle w:val="fadeinm1hgl8"/>
-        </w:rPr>
-        <w:t xml:space="preserve"> </w:t>
-      </w:r>
-      <w:proofErr w:type="spellStart"/>
-      <w:r>
-        <w:rPr>
-          <w:rStyle w:val="fadeinm1hgl8"/>
-        </w:rPr>
-        <w:t>Royale</w:t>
-      </w:r>
-      <w:proofErr w:type="spellEnd"/>
-      <w:r>
-        <w:rPr>
-          <w:rStyle w:val="fadeinm1hgl8"/>
-        </w:rPr>
-        <w:t xml:space="preserve"> и другими играми</w:t>
-      </w:r>
+      <w:proofErr w:type="spellEnd"/>
+      <w:r>
+        <w:t xml:space="preserve">Анализ трафика «Боярского </w:t>
+      </w:r>
+      <w:proofErr w:type="spellStart"/>
+      <w:r>
+        <w:t>турнира»</w:t>
+      </w:r>
+      <w:proofErr w:type="spellEnd"/>
     </w:p>
     <w:p>
       <w:pPr>
@@ -859,11 +773,21 @@
         </w:numPr>
       </w:pPr>
       <w:r>
-        <w:rPr>
-          <w:rStyle w:val="fadeinm1hgl8"/>
-        </w:rPr>
-        <w:t>Выводы: плюсы и минусы своей архитектуры</w:t>
-      </w:r>
+        <w:t xml:space="preserve">Анализ трафика </w:t>
+      </w:r>
+      <w:proofErr w:type="spellStart"/>
+      <w:r>
+        <w:t>Clash</w:t>
+      </w:r>
+      <w:proofErr w:type="spellEnd"/>
+      <w:r>
+        <w:t xml:space="preserve"> </w:t>
+      </w:r>
+      <w:proofErr w:type="spellStart"/>
+      <w:r>
+        <w:t>Royale</w:t>
+      </w:r>
+      <w:proofErr w:type="spellEnd"/>
     </w:p>
     <w:p>
       <w:pPr>
@@ -874,10 +798,46 @@
         </w:numPr>
       </w:pPr>
       <w:r>
-        <w:rPr>
-          <w:rStyle w:val="fadeinm1hgl8"/>
-        </w:rPr>
-        <w:t>Рекомендации по оптимизации и дальнейшему развитию проекта</w:t>
+        <w:t xml:space="preserve">Анализ трафика </w:t>
+      </w:r>
+      <w:proofErr w:type="spellStart"/>
+      <w:r>
+        <w:t>Rush</w:t>
+      </w:r>
+      <w:proofErr w:type="spellEnd"/>
+      <w:r>
+        <w:t xml:space="preserve"> </w:t>
+      </w:r>
+      <w:proofErr w:type="spellStart"/>
+      <w:r>
+        <w:t>Royale</w:t>
+      </w:r>
+      <w:proofErr w:type="spellEnd"/>
+    </w:p>
+    <w:p>
+      <w:pPr>
+        <w:pStyle w:val="a8"/>
+        <w:numPr>
+          <w:ilvl w:val="0"/>
+          <w:numId w:val="5"/>
+        </w:numPr>
+      </w:pPr>
+      <w:r>
+        <w:t>Сравнительный анализ</w:t>
+      </w:r>
+      <w:bookmarkStart w:id="0" w:name="_GoBack"/>
+      <w:bookmarkEnd w:id="0"/>
+    </w:p>
+    <w:p>
+      <w:pPr>
+        <w:pStyle w:val="a8"/>
+        <w:numPr>
+          <w:ilvl w:val="0"/>
+          <w:numId w:val="5"/>
+        </w:numPr>
+      </w:pPr>
+      <w:r>
+        <w:t>Выводы по главе</w:t>
       </w:r>
     </w:p>
     <w:p>
@@ -888,8 +848,6 @@
           <w:szCs w:val="40"/>
         </w:rPr>
       </w:pPr>
-      <w:bookmarkStart w:id="0" w:name="_GoBack"/>
-      <w:bookmarkEnd w:id="0"/>
     </w:p>
     <w:p>
       <w:pPr>

</xml_diff>